<commit_message>
adicionando resenha no docx existente no projeto
</commit_message>
<xml_diff>
--- a/Projeto Integrado - Bruno Henrique de Bastiani.docx
+++ b/Projeto Integrado - Bruno Henrique de Bastiani.docx
@@ -1,6 +1,6 @@
 
 <file path=word/document.xml><?xml version="1.0" encoding="utf-8"?>
-<w:document xmlns:wpc="http://schemas.microsoft.com/office/word/2010/wordprocessingCanvas" xmlns:cx="http://schemas.microsoft.com/office/drawing/2014/chartex" xmlns:cx1="http://schemas.microsoft.com/office/drawing/2015/9/8/chartex" xmlns:cx2="http://schemas.microsoft.com/office/drawing/2015/10/21/chartex" xmlns:cx3="http://schemas.microsoft.com/office/drawing/2016/5/9/chartex" xmlns:cx4="http://schemas.microsoft.com/office/drawing/2016/5/10/chartex" xmlns:cx5="http://schemas.microsoft.com/office/drawing/2016/5/11/chartex" xmlns:cx6="http://schemas.microsoft.com/office/drawing/2016/5/12/chartex" xmlns:cx7="http://schemas.microsoft.com/office/drawing/2016/5/13/chartex" xmlns:cx8="http://schemas.microsoft.com/office/drawing/2016/5/14/chartex" xmlns:mc="http://schemas.openxmlformats.org/markup-compatibility/2006" xmlns:aink="http://schemas.microsoft.com/office/drawing/2016/ink" xmlns:am3d="http://schemas.microsoft.com/office/drawing/2017/model3d" xmlns:o="urn:schemas-microsoft-com:office:office" xmlns:oel="http://schemas.microsoft.com/office/2019/extlst" xmlns:r="http://schemas.openxmlformats.org/officeDocument/2006/relationships" xmlns:m="http://schemas.openxmlformats.org/officeDocument/2006/math" xmlns:v="urn:schemas-microsoft-com:vml" xmlns:wp14="http://schemas.microsoft.com/office/word/2010/wordprocessingDrawing" xmlns:wp="http://schemas.openxmlformats.org/drawingml/2006/wordprocessingDrawing" xmlns:w10="urn:schemas-microsoft-com:office:word" xmlns:w="http://schemas.openxmlformats.org/wordprocessingml/2006/main" xmlns:w14="http://schemas.microsoft.com/office/word/2010/wordml" xmlns:w15="http://schemas.microsoft.com/office/word/2012/wordml" xmlns:w16cex="http://schemas.microsoft.com/office/word/2018/wordml/cex" xmlns:w16cid="http://schemas.microsoft.com/office/word/2016/wordml/cid" xmlns:w16="http://schemas.microsoft.com/office/word/2018/wordml" xmlns:w16sdtdh="http://schemas.microsoft.com/office/word/2020/wordml/sdtdatahash" xmlns:w16se="http://schemas.microsoft.com/office/word/2015/wordml/symex" xmlns:wpg="http://schemas.microsoft.com/office/word/2010/wordprocessingGroup" xmlns:wpi="http://schemas.microsoft.com/office/word/2010/wordprocessingInk" xmlns:wne="http://schemas.microsoft.com/office/word/2006/wordml" xmlns:wps="http://schemas.microsoft.com/office/word/2010/wordprocessingShape" mc:Ignorable="w14 w15 w16se w16cid w16 w16cex w16sdtdh wp14">
+<w:document xmlns:wpc="http://schemas.microsoft.com/office/word/2010/wordprocessingCanvas" xmlns:cx="http://schemas.microsoft.com/office/drawing/2014/chartex" xmlns:cx1="http://schemas.microsoft.com/office/drawing/2015/9/8/chartex" xmlns:cx2="http://schemas.microsoft.com/office/drawing/2015/10/21/chartex" xmlns:cx3="http://schemas.microsoft.com/office/drawing/2016/5/9/chartex" xmlns:cx4="http://schemas.microsoft.com/office/drawing/2016/5/10/chartex" xmlns:cx5="http://schemas.microsoft.com/office/drawing/2016/5/11/chartex" xmlns:cx6="http://schemas.microsoft.com/office/drawing/2016/5/12/chartex" xmlns:cx7="http://schemas.microsoft.com/office/drawing/2016/5/13/chartex" xmlns:cx8="http://schemas.microsoft.com/office/drawing/2016/5/14/chartex" xmlns:mc="http://schemas.openxmlformats.org/markup-compatibility/2006" xmlns:aink="http://schemas.microsoft.com/office/drawing/2016/ink" xmlns:am3d="http://schemas.microsoft.com/office/drawing/2017/model3d" xmlns:o="urn:schemas-microsoft-com:office:office" xmlns:oel="http://schemas.microsoft.com/office/2019/extlst" xmlns:r="http://schemas.openxmlformats.org/officeDocument/2006/relationships" xmlns:m="http://schemas.openxmlformats.org/officeDocument/2006/math" xmlns:v="urn:schemas-microsoft-com:vml" xmlns:wp14="http://schemas.microsoft.com/office/word/2010/wordprocessingDrawing" xmlns:wp="http://schemas.openxmlformats.org/drawingml/2006/wordprocessingDrawing" xmlns:w10="urn:schemas-microsoft-com:office:word" xmlns:w="http://schemas.openxmlformats.org/wordprocessingml/2006/main" xmlns:w14="http://schemas.microsoft.com/office/word/2010/wordml" xmlns:w15="http://schemas.microsoft.com/office/word/2012/wordml" xmlns:w16cex="http://schemas.microsoft.com/office/word/2018/wordml/cex" xmlns:w16cid="http://schemas.microsoft.com/office/word/2016/wordml/cid" xmlns:w16="http://schemas.microsoft.com/office/word/2018/wordml" xmlns:w16du="http://schemas.microsoft.com/office/word/2023/wordml/word16du" xmlns:w16sdtdh="http://schemas.microsoft.com/office/word/2020/wordml/sdtdatahash" xmlns:w16se="http://schemas.microsoft.com/office/word/2015/wordml/symex" xmlns:wpg="http://schemas.microsoft.com/office/word/2010/wordprocessingGroup" xmlns:wpi="http://schemas.microsoft.com/office/word/2010/wordprocessingInk" xmlns:wne="http://schemas.microsoft.com/office/word/2006/wordml" xmlns:wps="http://schemas.microsoft.com/office/word/2010/wordprocessingShape" mc:Ignorable="w14 w15 w16se w16cid w16 w16cex w16sdtdh w16du wp14">
   <w:body>
     <w:p>
       <w:pPr>
@@ -781,6 +781,453 @@
         </w:rPr>
       </w:pPr>
     </w:p>
+    <w:p>
+      <w:pPr>
+        <w:pStyle w:val="Ttulo"/>
+      </w:pPr>
+      <w:r>
+        <w:t>Resenha do Projeto Integrado:</w:t>
+      </w:r>
+    </w:p>
+    <w:p/>
+    <w:p>
+      <w:pPr>
+        <w:rPr>
+          <w:sz w:val="24"/>
+          <w:szCs w:val="24"/>
+        </w:rPr>
+      </w:pPr>
+      <w:r>
+        <w:rPr>
+          <w:sz w:val="24"/>
+          <w:szCs w:val="24"/>
+        </w:rPr>
+        <w:t>Este projeto inovador se destaca por sua relevância prática e pelo potencial de auxiliar indivíduos na gestão financeira pessoal.</w:t>
+      </w:r>
+    </w:p>
+    <w:p>
+      <w:pPr>
+        <w:rPr>
+          <w:sz w:val="24"/>
+          <w:szCs w:val="24"/>
+        </w:rPr>
+      </w:pPr>
+    </w:p>
+    <w:p>
+      <w:pPr>
+        <w:rPr>
+          <w:sz w:val="24"/>
+          <w:szCs w:val="24"/>
+        </w:rPr>
+      </w:pPr>
+      <w:r>
+        <w:rPr>
+          <w:sz w:val="24"/>
+          <w:szCs w:val="24"/>
+        </w:rPr>
+        <w:lastRenderedPageBreak/>
+        <w:t xml:space="preserve">Identificado </w:t>
+      </w:r>
+      <w:r>
+        <w:rPr>
+          <w:sz w:val="24"/>
+          <w:szCs w:val="24"/>
+        </w:rPr>
+        <w:t>um problema comum: a falta de clareza sobre as finanças pessoais. Essa desorganização pode levar a diversos desafios, como gastos impulsivos, dificuldade em alcançar objetivos financeiros e até mesmo estresse.</w:t>
+      </w:r>
+    </w:p>
+    <w:p>
+      <w:pPr>
+        <w:rPr>
+          <w:sz w:val="24"/>
+          <w:szCs w:val="24"/>
+        </w:rPr>
+      </w:pPr>
+    </w:p>
+    <w:p>
+      <w:pPr>
+        <w:rPr>
+          <w:sz w:val="24"/>
+          <w:szCs w:val="24"/>
+        </w:rPr>
+      </w:pPr>
+      <w:r>
+        <w:rPr>
+          <w:sz w:val="24"/>
+          <w:szCs w:val="24"/>
+        </w:rPr>
+        <w:t xml:space="preserve">Para combater essa problemática, </w:t>
+      </w:r>
+      <w:r>
+        <w:rPr>
+          <w:sz w:val="24"/>
+          <w:szCs w:val="24"/>
+        </w:rPr>
+        <w:t xml:space="preserve">foi desenvolvido </w:t>
+      </w:r>
+      <w:r>
+        <w:rPr>
+          <w:sz w:val="24"/>
+          <w:szCs w:val="24"/>
+        </w:rPr>
+        <w:t>um aplicativo C# sob medida. A ferramenta permite registrar o saldo inicial, adicionar e remover valores, e até mesmo resetar o sistema. Essa simplicidade e flexibilidade tornam o aplicativo acessível e adaptável às necessidades individuais.</w:t>
+      </w:r>
+    </w:p>
+    <w:p>
+      <w:pPr>
+        <w:rPr>
+          <w:sz w:val="24"/>
+          <w:szCs w:val="24"/>
+        </w:rPr>
+      </w:pPr>
+    </w:p>
+    <w:p>
+      <w:pPr>
+        <w:rPr>
+          <w:sz w:val="24"/>
+          <w:szCs w:val="24"/>
+        </w:rPr>
+      </w:pPr>
+      <w:r>
+        <w:rPr>
+          <w:sz w:val="24"/>
+          <w:szCs w:val="24"/>
+        </w:rPr>
+        <w:t xml:space="preserve">A escolha do banco de dados PostgreSQL em um container Docker garante robustez e escalabilidade ao sistema. A integração com o </w:t>
+      </w:r>
+      <w:proofErr w:type="spellStart"/>
+      <w:r>
+        <w:rPr>
+          <w:sz w:val="24"/>
+          <w:szCs w:val="24"/>
+        </w:rPr>
+        <w:t>EntityFramework</w:t>
+      </w:r>
+      <w:proofErr w:type="spellEnd"/>
+      <w:r>
+        <w:rPr>
+          <w:sz w:val="24"/>
+          <w:szCs w:val="24"/>
+        </w:rPr>
+        <w:t xml:space="preserve"> ORM facilita o desenvolvimento e a manutenção, otimizando o processo de criação e aprimoramento da ferramenta.</w:t>
+      </w:r>
+    </w:p>
+    <w:p>
+      <w:pPr>
+        <w:rPr>
+          <w:sz w:val="24"/>
+          <w:szCs w:val="24"/>
+        </w:rPr>
+      </w:pPr>
+    </w:p>
+    <w:p>
+      <w:pPr>
+        <w:rPr>
+          <w:sz w:val="24"/>
+          <w:szCs w:val="24"/>
+        </w:rPr>
+      </w:pPr>
+      <w:r>
+        <w:rPr>
+          <w:sz w:val="24"/>
+          <w:szCs w:val="24"/>
+        </w:rPr>
+        <w:t>O aplicativo oferece quatro funcionalidades essenciais para a gestão financeira:</w:t>
+      </w:r>
+    </w:p>
+    <w:p>
+      <w:pPr>
+        <w:rPr>
+          <w:sz w:val="24"/>
+          <w:szCs w:val="24"/>
+        </w:rPr>
+      </w:pPr>
+      <w:r>
+        <w:rPr>
+          <w:sz w:val="24"/>
+          <w:szCs w:val="24"/>
+        </w:rPr>
+        <w:t>Registrar Saldo Inicial: Estabelece o ponto de partida financeiro.</w:t>
+      </w:r>
+    </w:p>
+    <w:p>
+      <w:pPr>
+        <w:rPr>
+          <w:sz w:val="24"/>
+          <w:szCs w:val="24"/>
+        </w:rPr>
+      </w:pPr>
+      <w:r>
+        <w:rPr>
+          <w:sz w:val="24"/>
+          <w:szCs w:val="24"/>
+        </w:rPr>
+        <w:t>Adicionar Saldo: Lança entradas de dinheiro, como depósitos ou rendimentos.</w:t>
+      </w:r>
+    </w:p>
+    <w:p>
+      <w:pPr>
+        <w:rPr>
+          <w:sz w:val="24"/>
+          <w:szCs w:val="24"/>
+        </w:rPr>
+      </w:pPr>
+      <w:r>
+        <w:rPr>
+          <w:sz w:val="24"/>
+          <w:szCs w:val="24"/>
+        </w:rPr>
+        <w:t>Remover Saldo: Registra saídas de dinheiro, como despesas ou investimentos.</w:t>
+      </w:r>
+    </w:p>
+    <w:p>
+      <w:pPr>
+        <w:rPr>
+          <w:sz w:val="24"/>
+          <w:szCs w:val="24"/>
+        </w:rPr>
+      </w:pPr>
+      <w:r>
+        <w:rPr>
+          <w:sz w:val="24"/>
+          <w:szCs w:val="24"/>
+        </w:rPr>
+        <w:t>Resetar Saldo: Permite recomeçar o controle financeiro do zero.</w:t>
+      </w:r>
+    </w:p>
+    <w:p>
+      <w:pPr>
+        <w:rPr>
+          <w:sz w:val="24"/>
+          <w:szCs w:val="24"/>
+        </w:rPr>
+      </w:pPr>
+    </w:p>
+    <w:p>
+      <w:pPr>
+        <w:rPr>
+          <w:sz w:val="24"/>
+          <w:szCs w:val="24"/>
+        </w:rPr>
+      </w:pPr>
+      <w:r>
+        <w:rPr>
+          <w:sz w:val="24"/>
+          <w:szCs w:val="24"/>
+        </w:rPr>
+        <w:t>Uma imagem fornecida no projeto ilustra o layout intuitivo e a simplicidade da interface do usuário. A organização clara das funcionalidades facilita a navegação e o uso da ferramenta.</w:t>
+      </w:r>
+    </w:p>
+    <w:p>
+      <w:pPr>
+        <w:rPr>
+          <w:sz w:val="24"/>
+          <w:szCs w:val="24"/>
+        </w:rPr>
+      </w:pPr>
+    </w:p>
+    <w:p>
+      <w:pPr>
+        <w:rPr>
+          <w:sz w:val="24"/>
+          <w:szCs w:val="24"/>
+        </w:rPr>
+      </w:pPr>
+      <w:r>
+        <w:rPr>
+          <w:sz w:val="24"/>
+          <w:szCs w:val="24"/>
+        </w:rPr>
+        <w:t xml:space="preserve">O </w:t>
+      </w:r>
+      <w:r>
+        <w:rPr>
+          <w:sz w:val="24"/>
+          <w:szCs w:val="24"/>
+        </w:rPr>
+        <w:t xml:space="preserve">sistema </w:t>
+      </w:r>
+      <w:r>
+        <w:rPr>
+          <w:sz w:val="24"/>
+          <w:szCs w:val="24"/>
+        </w:rPr>
+        <w:t>transcende os limites de um projeto acadêmico. Ele representa uma conquista pessoa</w:t>
+      </w:r>
+      <w:r>
+        <w:rPr>
+          <w:sz w:val="24"/>
+          <w:szCs w:val="24"/>
+        </w:rPr>
+        <w:t>l</w:t>
+      </w:r>
+      <w:r>
+        <w:rPr>
+          <w:sz w:val="24"/>
+          <w:szCs w:val="24"/>
+        </w:rPr>
+        <w:t xml:space="preserve">, que solucionou um problema que </w:t>
+      </w:r>
+      <w:r>
+        <w:rPr>
+          <w:sz w:val="24"/>
+          <w:szCs w:val="24"/>
+        </w:rPr>
+        <w:t>me afligia</w:t>
+      </w:r>
+      <w:r>
+        <w:rPr>
+          <w:sz w:val="24"/>
+          <w:szCs w:val="24"/>
+        </w:rPr>
+        <w:t xml:space="preserve"> e, no processo, desenvolveu uma ferramenta valiosa para si mesmo e para outros.</w:t>
+      </w:r>
+    </w:p>
+    <w:p>
+      <w:pPr>
+        <w:rPr>
+          <w:sz w:val="24"/>
+          <w:szCs w:val="24"/>
+        </w:rPr>
+      </w:pPr>
+    </w:p>
+    <w:p>
+      <w:pPr>
+        <w:rPr>
+          <w:sz w:val="24"/>
+          <w:szCs w:val="24"/>
+        </w:rPr>
+      </w:pPr>
+      <w:r>
+        <w:rPr>
+          <w:sz w:val="24"/>
+          <w:szCs w:val="24"/>
+        </w:rPr>
+        <w:t>Embora o projeto seja completo em sua essência, algumas sugestões podem aprimorá-lo ainda mais:</w:t>
+      </w:r>
+    </w:p>
+    <w:p>
+      <w:pPr>
+        <w:rPr>
+          <w:sz w:val="24"/>
+          <w:szCs w:val="24"/>
+        </w:rPr>
+      </w:pPr>
+    </w:p>
+    <w:p>
+      <w:pPr>
+        <w:pStyle w:val="PargrafodaLista"/>
+        <w:numPr>
+          <w:ilvl w:val="0"/>
+          <w:numId w:val="2"/>
+        </w:numPr>
+        <w:rPr>
+          <w:sz w:val="24"/>
+          <w:szCs w:val="24"/>
+        </w:rPr>
+      </w:pPr>
+      <w:r>
+        <w:rPr>
+          <w:sz w:val="24"/>
+          <w:szCs w:val="24"/>
+        </w:rPr>
+        <w:t>Expandir Funcionalidades: Incluir recursos como categorização de despesas, orçamentos e previsões financeiras.</w:t>
+      </w:r>
+    </w:p>
+    <w:p>
+      <w:pPr>
+        <w:rPr>
+          <w:sz w:val="24"/>
+          <w:szCs w:val="24"/>
+        </w:rPr>
+      </w:pPr>
+    </w:p>
+    <w:p>
+      <w:pPr>
+        <w:pStyle w:val="PargrafodaLista"/>
+        <w:numPr>
+          <w:ilvl w:val="0"/>
+          <w:numId w:val="2"/>
+        </w:numPr>
+        <w:rPr>
+          <w:sz w:val="24"/>
+          <w:szCs w:val="24"/>
+        </w:rPr>
+      </w:pPr>
+      <w:r>
+        <w:rPr>
+          <w:sz w:val="24"/>
+          <w:szCs w:val="24"/>
+        </w:rPr>
+        <w:lastRenderedPageBreak/>
+        <w:t>Aprimorar a Experiência do Usuário: Refinar a interface do usuário para torná-la ainda mais intuitiva e agradável.</w:t>
+      </w:r>
+    </w:p>
+    <w:p>
+      <w:pPr>
+        <w:rPr>
+          <w:sz w:val="24"/>
+          <w:szCs w:val="24"/>
+        </w:rPr>
+      </w:pPr>
+    </w:p>
+    <w:p>
+      <w:pPr>
+        <w:pStyle w:val="PargrafodaLista"/>
+        <w:numPr>
+          <w:ilvl w:val="0"/>
+          <w:numId w:val="2"/>
+        </w:numPr>
+        <w:rPr>
+          <w:sz w:val="24"/>
+          <w:szCs w:val="24"/>
+        </w:rPr>
+      </w:pPr>
+      <w:r>
+        <w:rPr>
+          <w:sz w:val="24"/>
+          <w:szCs w:val="24"/>
+        </w:rPr>
+        <w:t>Explorar Versão Móvel: Desenvolver um aplicativo móvel para facilitar o acesso e a utilização da ferramenta em qualquer lugar.</w:t>
+      </w:r>
+    </w:p>
+    <w:p>
+      <w:pPr>
+        <w:rPr>
+          <w:sz w:val="24"/>
+          <w:szCs w:val="24"/>
+        </w:rPr>
+      </w:pPr>
+    </w:p>
+    <w:p>
+      <w:pPr>
+        <w:rPr>
+          <w:sz w:val="24"/>
+          <w:szCs w:val="24"/>
+        </w:rPr>
+      </w:pPr>
+      <w:r>
+        <w:rPr>
+          <w:sz w:val="24"/>
+          <w:szCs w:val="24"/>
+        </w:rPr>
+        <w:t xml:space="preserve">O </w:t>
+      </w:r>
+      <w:r>
+        <w:rPr>
+          <w:sz w:val="24"/>
+          <w:szCs w:val="24"/>
+        </w:rPr>
+        <w:t>sistema desenvolvido</w:t>
+      </w:r>
+      <w:r>
+        <w:rPr>
+          <w:sz w:val="24"/>
+          <w:szCs w:val="24"/>
+        </w:rPr>
+        <w:t xml:space="preserve"> é um projeto notável que combina relevância prática, criatividade técnica e potencial de impacto positivo na vida das pessoas.</w:t>
+      </w:r>
+    </w:p>
     <w:sectPr>
       <w:pgSz w:w="11906" w:h="16838"/>
       <w:pgMar w:top="1417" w:right="1701" w:bottom="1417" w:left="1701" w:header="708" w:footer="708" w:gutter="0"/>
@@ -792,7 +1239,7 @@
 </file>
 
 <file path=word/numbering.xml><?xml version="1.0" encoding="utf-8"?>
-<w:numbering xmlns:wpc="http://schemas.microsoft.com/office/word/2010/wordprocessingCanvas" xmlns:cx="http://schemas.microsoft.com/office/drawing/2014/chartex" xmlns:cx1="http://schemas.microsoft.com/office/drawing/2015/9/8/chartex" xmlns:cx2="http://schemas.microsoft.com/office/drawing/2015/10/21/chartex" xmlns:cx3="http://schemas.microsoft.com/office/drawing/2016/5/9/chartex" xmlns:cx4="http://schemas.microsoft.com/office/drawing/2016/5/10/chartex" xmlns:cx5="http://schemas.microsoft.com/office/drawing/2016/5/11/chartex" xmlns:cx6="http://schemas.microsoft.com/office/drawing/2016/5/12/chartex" xmlns:cx7="http://schemas.microsoft.com/office/drawing/2016/5/13/chartex" xmlns:cx8="http://schemas.microsoft.com/office/drawing/2016/5/14/chartex" xmlns:mc="http://schemas.openxmlformats.org/markup-compatibility/2006" xmlns:aink="http://schemas.microsoft.com/office/drawing/2016/ink" xmlns:am3d="http://schemas.microsoft.com/office/drawing/2017/model3d" xmlns:o="urn:schemas-microsoft-com:office:office" xmlns:oel="http://schemas.microsoft.com/office/2019/extlst" xmlns:r="http://schemas.openxmlformats.org/officeDocument/2006/relationships" xmlns:m="http://schemas.openxmlformats.org/officeDocument/2006/math" xmlns:v="urn:schemas-microsoft-com:vml" xmlns:wp14="http://schemas.microsoft.com/office/word/2010/wordprocessingDrawing" xmlns:wp="http://schemas.openxmlformats.org/drawingml/2006/wordprocessingDrawing" xmlns:w10="urn:schemas-microsoft-com:office:word" xmlns:w="http://schemas.openxmlformats.org/wordprocessingml/2006/main" xmlns:w14="http://schemas.microsoft.com/office/word/2010/wordml" xmlns:w15="http://schemas.microsoft.com/office/word/2012/wordml" xmlns:w16cex="http://schemas.microsoft.com/office/word/2018/wordml/cex" xmlns:w16cid="http://schemas.microsoft.com/office/word/2016/wordml/cid" xmlns:w16="http://schemas.microsoft.com/office/word/2018/wordml" xmlns:w16sdtdh="http://schemas.microsoft.com/office/word/2020/wordml/sdtdatahash" xmlns:w16se="http://schemas.microsoft.com/office/word/2015/wordml/symex" xmlns:wpg="http://schemas.microsoft.com/office/word/2010/wordprocessingGroup" xmlns:wpi="http://schemas.microsoft.com/office/word/2010/wordprocessingInk" xmlns:wne="http://schemas.microsoft.com/office/word/2006/wordml" xmlns:wps="http://schemas.microsoft.com/office/word/2010/wordprocessingShape" mc:Ignorable="w14 w15 w16se w16cid w16 w16cex w16sdtdh wp14">
+<w:numbering xmlns:wpc="http://schemas.microsoft.com/office/word/2010/wordprocessingCanvas" xmlns:cx="http://schemas.microsoft.com/office/drawing/2014/chartex" xmlns:cx1="http://schemas.microsoft.com/office/drawing/2015/9/8/chartex" xmlns:cx2="http://schemas.microsoft.com/office/drawing/2015/10/21/chartex" xmlns:cx3="http://schemas.microsoft.com/office/drawing/2016/5/9/chartex" xmlns:cx4="http://schemas.microsoft.com/office/drawing/2016/5/10/chartex" xmlns:cx5="http://schemas.microsoft.com/office/drawing/2016/5/11/chartex" xmlns:cx6="http://schemas.microsoft.com/office/drawing/2016/5/12/chartex" xmlns:cx7="http://schemas.microsoft.com/office/drawing/2016/5/13/chartex" xmlns:cx8="http://schemas.microsoft.com/office/drawing/2016/5/14/chartex" xmlns:mc="http://schemas.openxmlformats.org/markup-compatibility/2006" xmlns:aink="http://schemas.microsoft.com/office/drawing/2016/ink" xmlns:am3d="http://schemas.microsoft.com/office/drawing/2017/model3d" xmlns:o="urn:schemas-microsoft-com:office:office" xmlns:oel="http://schemas.microsoft.com/office/2019/extlst" xmlns:r="http://schemas.openxmlformats.org/officeDocument/2006/relationships" xmlns:m="http://schemas.openxmlformats.org/officeDocument/2006/math" xmlns:v="urn:schemas-microsoft-com:vml" xmlns:wp14="http://schemas.microsoft.com/office/word/2010/wordprocessingDrawing" xmlns:wp="http://schemas.openxmlformats.org/drawingml/2006/wordprocessingDrawing" xmlns:w10="urn:schemas-microsoft-com:office:word" xmlns:w="http://schemas.openxmlformats.org/wordprocessingml/2006/main" xmlns:w14="http://schemas.microsoft.com/office/word/2010/wordml" xmlns:w15="http://schemas.microsoft.com/office/word/2012/wordml" xmlns:w16cex="http://schemas.microsoft.com/office/word/2018/wordml/cex" xmlns:w16cid="http://schemas.microsoft.com/office/word/2016/wordml/cid" xmlns:w16="http://schemas.microsoft.com/office/word/2018/wordml" xmlns:w16du="http://schemas.microsoft.com/office/word/2023/wordml/word16du" xmlns:w16sdtdh="http://schemas.microsoft.com/office/word/2020/wordml/sdtdatahash" xmlns:w16se="http://schemas.microsoft.com/office/word/2015/wordml/symex" xmlns:wpg="http://schemas.microsoft.com/office/word/2010/wordprocessingGroup" xmlns:wpi="http://schemas.microsoft.com/office/word/2010/wordprocessingInk" xmlns:wne="http://schemas.microsoft.com/office/word/2006/wordml" xmlns:wps="http://schemas.microsoft.com/office/word/2010/wordprocessingShape" mc:Ignorable="w14 w15 w16se w16cid w16 w16cex w16sdtdh w16du wp14">
   <w:abstractNum w:abstractNumId="0" w15:restartNumberingAfterBreak="0">
     <w:nsid w:val="4E8D379D"/>
     <w:multiLevelType w:val="hybridMultilevel"/>
@@ -906,14 +1353,130 @@
       </w:rPr>
     </w:lvl>
   </w:abstractNum>
+  <w:abstractNum w:abstractNumId="1" w15:restartNumberingAfterBreak="0">
+    <w:nsid w:val="7B925FE7"/>
+    <w:multiLevelType w:val="hybridMultilevel"/>
+    <w:tmpl w:val="B720B51C"/>
+    <w:lvl w:ilvl="0" w:tplc="04160001">
+      <w:start w:val="1"/>
+      <w:numFmt w:val="bullet"/>
+      <w:lvlText w:val=""/>
+      <w:lvlJc w:val="left"/>
+      <w:pPr>
+        <w:ind w:left="720" w:hanging="360"/>
+      </w:pPr>
+      <w:rPr>
+        <w:rFonts w:ascii="Symbol" w:hAnsi="Symbol" w:hint="default"/>
+      </w:rPr>
+    </w:lvl>
+    <w:lvl w:ilvl="1" w:tplc="04160003" w:tentative="1">
+      <w:start w:val="1"/>
+      <w:numFmt w:val="bullet"/>
+      <w:lvlText w:val="o"/>
+      <w:lvlJc w:val="left"/>
+      <w:pPr>
+        <w:ind w:left="1440" w:hanging="360"/>
+      </w:pPr>
+      <w:rPr>
+        <w:rFonts w:ascii="Courier New" w:hAnsi="Courier New" w:cs="Courier New" w:hint="default"/>
+      </w:rPr>
+    </w:lvl>
+    <w:lvl w:ilvl="2" w:tplc="04160005" w:tentative="1">
+      <w:start w:val="1"/>
+      <w:numFmt w:val="bullet"/>
+      <w:lvlText w:val=""/>
+      <w:lvlJc w:val="left"/>
+      <w:pPr>
+        <w:ind w:left="2160" w:hanging="360"/>
+      </w:pPr>
+      <w:rPr>
+        <w:rFonts w:ascii="Wingdings" w:hAnsi="Wingdings" w:hint="default"/>
+      </w:rPr>
+    </w:lvl>
+    <w:lvl w:ilvl="3" w:tplc="04160001" w:tentative="1">
+      <w:start w:val="1"/>
+      <w:numFmt w:val="bullet"/>
+      <w:lvlText w:val=""/>
+      <w:lvlJc w:val="left"/>
+      <w:pPr>
+        <w:ind w:left="2880" w:hanging="360"/>
+      </w:pPr>
+      <w:rPr>
+        <w:rFonts w:ascii="Symbol" w:hAnsi="Symbol" w:hint="default"/>
+      </w:rPr>
+    </w:lvl>
+    <w:lvl w:ilvl="4" w:tplc="04160003" w:tentative="1">
+      <w:start w:val="1"/>
+      <w:numFmt w:val="bullet"/>
+      <w:lvlText w:val="o"/>
+      <w:lvlJc w:val="left"/>
+      <w:pPr>
+        <w:ind w:left="3600" w:hanging="360"/>
+      </w:pPr>
+      <w:rPr>
+        <w:rFonts w:ascii="Courier New" w:hAnsi="Courier New" w:cs="Courier New" w:hint="default"/>
+      </w:rPr>
+    </w:lvl>
+    <w:lvl w:ilvl="5" w:tplc="04160005" w:tentative="1">
+      <w:start w:val="1"/>
+      <w:numFmt w:val="bullet"/>
+      <w:lvlText w:val=""/>
+      <w:lvlJc w:val="left"/>
+      <w:pPr>
+        <w:ind w:left="4320" w:hanging="360"/>
+      </w:pPr>
+      <w:rPr>
+        <w:rFonts w:ascii="Wingdings" w:hAnsi="Wingdings" w:hint="default"/>
+      </w:rPr>
+    </w:lvl>
+    <w:lvl w:ilvl="6" w:tplc="04160001" w:tentative="1">
+      <w:start w:val="1"/>
+      <w:numFmt w:val="bullet"/>
+      <w:lvlText w:val=""/>
+      <w:lvlJc w:val="left"/>
+      <w:pPr>
+        <w:ind w:left="5040" w:hanging="360"/>
+      </w:pPr>
+      <w:rPr>
+        <w:rFonts w:ascii="Symbol" w:hAnsi="Symbol" w:hint="default"/>
+      </w:rPr>
+    </w:lvl>
+    <w:lvl w:ilvl="7" w:tplc="04160003" w:tentative="1">
+      <w:start w:val="1"/>
+      <w:numFmt w:val="bullet"/>
+      <w:lvlText w:val="o"/>
+      <w:lvlJc w:val="left"/>
+      <w:pPr>
+        <w:ind w:left="5760" w:hanging="360"/>
+      </w:pPr>
+      <w:rPr>
+        <w:rFonts w:ascii="Courier New" w:hAnsi="Courier New" w:cs="Courier New" w:hint="default"/>
+      </w:rPr>
+    </w:lvl>
+    <w:lvl w:ilvl="8" w:tplc="04160005" w:tentative="1">
+      <w:start w:val="1"/>
+      <w:numFmt w:val="bullet"/>
+      <w:lvlText w:val=""/>
+      <w:lvlJc w:val="left"/>
+      <w:pPr>
+        <w:ind w:left="6480" w:hanging="360"/>
+      </w:pPr>
+      <w:rPr>
+        <w:rFonts w:ascii="Wingdings" w:hAnsi="Wingdings" w:hint="default"/>
+      </w:rPr>
+    </w:lvl>
+  </w:abstractNum>
   <w:num w:numId="1" w16cid:durableId="1416782265">
     <w:abstractNumId w:val="0"/>
+  </w:num>
+  <w:num w:numId="2" w16cid:durableId="2073919419">
+    <w:abstractNumId w:val="1"/>
   </w:num>
 </w:numbering>
 </file>
 
 <file path=word/styles.xml><?xml version="1.0" encoding="utf-8"?>
-<w:styles xmlns:mc="http://schemas.openxmlformats.org/markup-compatibility/2006" xmlns:r="http://schemas.openxmlformats.org/officeDocument/2006/relationships" xmlns:w="http://schemas.openxmlformats.org/wordprocessingml/2006/main" xmlns:w14="http://schemas.microsoft.com/office/word/2010/wordml" xmlns:w15="http://schemas.microsoft.com/office/word/2012/wordml" xmlns:w16cex="http://schemas.microsoft.com/office/word/2018/wordml/cex" xmlns:w16cid="http://schemas.microsoft.com/office/word/2016/wordml/cid" xmlns:w16="http://schemas.microsoft.com/office/word/2018/wordml" xmlns:w16sdtdh="http://schemas.microsoft.com/office/word/2020/wordml/sdtdatahash" xmlns:w16se="http://schemas.microsoft.com/office/word/2015/wordml/symex" mc:Ignorable="w14 w15 w16se w16cid w16 w16cex w16sdtdh">
+<w:styles xmlns:mc="http://schemas.openxmlformats.org/markup-compatibility/2006" xmlns:r="http://schemas.openxmlformats.org/officeDocument/2006/relationships" xmlns:w="http://schemas.openxmlformats.org/wordprocessingml/2006/main" xmlns:w14="http://schemas.microsoft.com/office/word/2010/wordml" xmlns:w15="http://schemas.microsoft.com/office/word/2012/wordml" xmlns:w16cex="http://schemas.microsoft.com/office/word/2018/wordml/cex" xmlns:w16cid="http://schemas.microsoft.com/office/word/2016/wordml/cid" xmlns:w16="http://schemas.microsoft.com/office/word/2018/wordml" xmlns:w16du="http://schemas.microsoft.com/office/word/2023/wordml/word16du" xmlns:w16sdtdh="http://schemas.microsoft.com/office/word/2020/wordml/sdtdatahash" xmlns:w16se="http://schemas.microsoft.com/office/word/2015/wordml/symex" mc:Ignorable="w14 w15 w16se w16cid w16 w16cex w16sdtdh w16du">
   <w:docDefaults>
     <w:rPrDefault>
       <w:rPr>

</xml_diff>